<commit_message>
Lab 2 update maze
</commit_message>
<xml_diff>
--- a/VasylenkoO_Lab1.docx
+++ b/VasylenkoO_Lab1.docx
@@ -6,11 +6,13 @@
       <w:pPr>
         <w:pStyle w:val="1"/>
         <w:rPr>
+          <w:sz w:val="40"/>
           <w:lang w:val="uk-UA"/>
         </w:rPr>
       </w:pPr>
       <w:r>
         <w:rPr>
+          <w:sz w:val="40"/>
           <w:lang w:val="uk-UA"/>
         </w:rPr>
         <w:t>Лабораторна робота 1</w:t>
@@ -20,6 +22,7 @@
       <w:pPr>
         <w:rPr>
           <w:rStyle w:val="a4"/>
+          <w:sz w:val="28"/>
           <w:lang w:val="ru-RU"/>
         </w:rPr>
       </w:pPr>
@@ -27,6 +30,7 @@
       <w:r>
         <w:rPr>
           <w:rStyle w:val="a4"/>
+          <w:sz w:val="28"/>
         </w:rPr>
         <w:t>Варіант</w:t>
       </w:r>
@@ -34,6 +38,7 @@
       <w:r>
         <w:rPr>
           <w:rStyle w:val="a4"/>
+          <w:sz w:val="28"/>
         </w:rPr>
         <w:t xml:space="preserve"> 3: </w:t>
       </w:r>
@@ -41,6 +46,7 @@
       <w:r>
         <w:rPr>
           <w:rStyle w:val="a4"/>
+          <w:sz w:val="28"/>
         </w:rPr>
         <w:t>Логістичне</w:t>
       </w:r>
@@ -48,6 +54,7 @@
       <w:r>
         <w:rPr>
           <w:rStyle w:val="a4"/>
+          <w:sz w:val="28"/>
         </w:rPr>
         <w:t xml:space="preserve"> </w:t>
       </w:r>
@@ -55,6 +62,7 @@
       <w:r>
         <w:rPr>
           <w:rStyle w:val="a4"/>
+          <w:sz w:val="28"/>
         </w:rPr>
         <w:t>блукання</w:t>
       </w:r>
@@ -63,98 +71,115 @@
     <w:p>
       <w:pPr>
         <w:rPr>
+          <w:sz w:val="28"/>
           <w:lang w:val="uk-UA"/>
         </w:rPr>
       </w:pPr>
       <w:r>
         <w:rPr>
+          <w:sz w:val="28"/>
           <w:lang w:val="uk-UA"/>
         </w:rPr>
         <w:t xml:space="preserve">Агенти здійснюють блукання за логістичним рівнянням, змінюючи кут нахилу залежно від попереднього значення кута та параметра </w:t>
       </w:r>
       <w:r>
+        <w:rPr>
+          <w:sz w:val="28"/>
+        </w:rPr>
         <w:t>r</w:t>
       </w:r>
       <w:r>
         <w:rPr>
+          <w:sz w:val="28"/>
           <w:lang w:val="ru-RU"/>
         </w:rPr>
         <w:t xml:space="preserve">. </w:t>
       </w:r>
       <w:r>
         <w:rPr>
+          <w:sz w:val="28"/>
           <w:lang w:val="uk-UA"/>
         </w:rPr>
         <w:t xml:space="preserve">Параметр </w:t>
       </w:r>
       <w:r>
+        <w:rPr>
+          <w:sz w:val="28"/>
+        </w:rPr>
         <w:t>r</w:t>
       </w:r>
       <w:r>
         <w:rPr>
+          <w:sz w:val="28"/>
           <w:lang w:val="ru-RU"/>
         </w:rPr>
-        <w:t xml:space="preserve"> </w:t>
+        <w:t xml:space="preserve"> – </w:t>
       </w:r>
       <w:r>
         <w:rPr>
-          <w:lang w:val="ru-RU"/>
-        </w:rPr>
-        <w:t>–</w:t>
-      </w:r>
-      <w:r>
-        <w:rPr>
-          <w:lang w:val="ru-RU"/>
-        </w:rPr>
-        <w:t xml:space="preserve"> </w:t>
-      </w:r>
-      <w:r>
-        <w:rPr>
+          <w:sz w:val="28"/>
           <w:lang w:val="uk-UA"/>
         </w:rPr>
         <w:t>ключове значення, від якого залежить результат роботи програми</w:t>
       </w:r>
       <w:r>
         <w:rPr>
+          <w:sz w:val="28"/>
           <w:lang w:val="uk-UA"/>
         </w:rPr>
         <w:t xml:space="preserve"> і лежить в діапазоні від 0 до 4</w:t>
       </w:r>
       <w:r>
         <w:rPr>
+          <w:sz w:val="28"/>
           <w:lang w:val="uk-UA"/>
         </w:rPr>
-        <w:t>. Для визначення критичних точок залежності коефіцієнту кластеризації (СС) та середньої довжини шляху (</w:t>
+        <w:t>. Для визначення критичних точок залежності ко</w:t>
+      </w:r>
+      <w:bookmarkStart w:id="0" w:name="_GoBack"/>
+      <w:bookmarkEnd w:id="0"/>
+      <w:r>
+        <w:rPr>
+          <w:sz w:val="28"/>
+          <w:lang w:val="uk-UA"/>
+        </w:rPr>
+        <w:t>ефіцієнту кластеризації (СС) та середньої довжини шляху (</w:t>
       </w:r>
       <w:r>
+        <w:rPr>
+          <w:sz w:val="28"/>
+        </w:rPr>
         <w:t>APL</w:t>
       </w:r>
       <w:r>
         <w:rPr>
+          <w:sz w:val="28"/>
           <w:lang w:val="uk-UA"/>
         </w:rPr>
-        <w:t>)</w:t>
+        <w:t xml:space="preserve">) було проведено ряд експериментів у </w:t>
       </w:r>
       <w:r>
         <w:rPr>
-          <w:lang w:val="uk-UA"/>
+          <w:sz w:val="28"/>
         </w:rPr>
-        <w:t xml:space="preserve"> було проведено ряд експериментів у </w:t>
-      </w:r>
-      <w:r>
         <w:t>Behavior</w:t>
       </w:r>
       <w:r>
         <w:rPr>
+          <w:sz w:val="28"/>
           <w:lang w:val="uk-UA"/>
         </w:rPr>
         <w:t xml:space="preserve"> </w:t>
       </w:r>
       <w:r>
+        <w:rPr>
+          <w:sz w:val="28"/>
+        </w:rPr>
         <w:t>Space</w:t>
       </w:r>
       <w:r>
         <w:rPr>
+          <w:sz w:val="28"/>
           <w:lang w:val="uk-UA"/>
         </w:rPr>
         <w:t>:</w:t>
@@ -168,11 +193,13 @@
           <w:numId w:val="1"/>
         </w:numPr>
         <w:rPr>
+          <w:sz w:val="28"/>
           <w:lang w:val="ru-RU"/>
         </w:rPr>
       </w:pPr>
       <w:r>
         <w:rPr>
+          <w:sz w:val="28"/>
           <w:lang w:val="ru-RU"/>
         </w:rPr>
         <w:t>5000 кроків</w:t>
@@ -186,23 +213,27 @@
           <w:numId w:val="1"/>
         </w:numPr>
         <w:rPr>
+          <w:sz w:val="28"/>
           <w:lang w:val="ru-RU"/>
         </w:rPr>
       </w:pPr>
       <w:r>
         <w:rPr>
+          <w:sz w:val="28"/>
           <w:lang w:val="ru-RU"/>
         </w:rPr>
         <w:t>2</w:t>
       </w:r>
       <w:r>
         <w:rPr>
+          <w:sz w:val="28"/>
           <w:lang w:val="ru-RU"/>
         </w:rPr>
         <w:t xml:space="preserve">0 </w:t>
       </w:r>
       <w:r>
         <w:rPr>
+          <w:sz w:val="28"/>
           <w:lang w:val="uk-UA"/>
         </w:rPr>
         <w:t>черепашок</w:t>
@@ -216,26 +247,33 @@
           <w:numId w:val="1"/>
         </w:numPr>
         <w:rPr>
+          <w:sz w:val="28"/>
           <w:lang w:val="uk-UA"/>
         </w:rPr>
       </w:pPr>
       <w:r>
         <w:rPr>
+          <w:sz w:val="28"/>
           <w:lang w:val="ru-RU"/>
         </w:rPr>
         <w:t xml:space="preserve">Параметр </w:t>
       </w:r>
       <w:r>
+        <w:rPr>
+          <w:sz w:val="28"/>
+        </w:rPr>
         <w:t>r</w:t>
       </w:r>
       <w:r>
         <w:rPr>
+          <w:sz w:val="28"/>
           <w:lang w:val="ru-RU"/>
         </w:rPr>
         <w:t xml:space="preserve"> </w:t>
       </w:r>
       <w:r>
         <w:rPr>
+          <w:sz w:val="28"/>
           <w:lang w:val="uk-UA"/>
         </w:rPr>
         <w:t>від 0 до 4 з кроком 0.01</w:t>
@@ -249,11 +287,13 @@
           <w:numId w:val="1"/>
         </w:numPr>
         <w:rPr>
+          <w:sz w:val="28"/>
           <w:lang w:val="uk-UA"/>
         </w:rPr>
       </w:pPr>
       <w:r>
         <w:rPr>
+          <w:sz w:val="28"/>
           <w:lang w:val="uk-UA"/>
         </w:rPr>
         <w:t>400 експериментів</w:t>
@@ -262,15 +302,17 @@
     <w:p>
       <w:pPr>
         <w:rPr>
+          <w:sz w:val="28"/>
           <w:lang w:val="uk-UA"/>
         </w:rPr>
       </w:pPr>
       <w:r>
         <w:rPr>
           <w:noProof/>
+          <w:sz w:val="28"/>
         </w:rPr>
         <w:drawing>
-          <wp:inline distT="0" distB="0" distL="0" distR="0" wp14:anchorId="7C7DE6C0" wp14:editId="165D85C9">
+          <wp:inline distT="0" distB="0" distL="0" distR="0" wp14:anchorId="16A2D0C9" wp14:editId="7F3063B1">
             <wp:extent cx="6067425" cy="3200400"/>
             <wp:effectExtent l="0" t="0" r="9525" b="0"/>
             <wp:docPr id="1" name="Диаграмма 1"/>
@@ -287,15 +329,17 @@
     <w:p>
       <w:pPr>
         <w:rPr>
+          <w:sz w:val="28"/>
           <w:lang w:val="uk-UA"/>
         </w:rPr>
       </w:pPr>
       <w:r>
         <w:rPr>
           <w:noProof/>
+          <w:sz w:val="28"/>
         </w:rPr>
         <w:drawing>
-          <wp:inline distT="0" distB="0" distL="0" distR="0" wp14:anchorId="03D65974" wp14:editId="151FED5C">
+          <wp:inline distT="0" distB="0" distL="0" distR="0" wp14:anchorId="7E6D71BC" wp14:editId="47B143FD">
             <wp:extent cx="1933333" cy="1438095"/>
             <wp:effectExtent l="0" t="0" r="0" b="0"/>
             <wp:docPr id="3" name="Рисунок 3"/>
@@ -334,11 +378,13 @@
     <w:p>
       <w:pPr>
         <w:rPr>
+          <w:sz w:val="28"/>
           <w:lang w:val="uk-UA"/>
         </w:rPr>
       </w:pPr>
       <w:r>
         <w:rPr>
+          <w:sz w:val="28"/>
           <w:lang w:val="uk-UA"/>
         </w:rPr>
         <w:br w:type="page"/>
@@ -347,11 +393,10 @@
     <w:p>
       <w:pPr>
         <w:rPr>
+          <w:sz w:val="28"/>
           <w:lang w:val="uk-UA"/>
         </w:rPr>
       </w:pPr>
-      <w:bookmarkStart w:id="0" w:name="_GoBack"/>
-      <w:bookmarkEnd w:id="0"/>
     </w:p>
     <w:p>
       <w:pPr>
@@ -361,11 +406,13 @@
           <w:numId w:val="1"/>
         </w:numPr>
         <w:rPr>
+          <w:sz w:val="28"/>
           <w:lang w:val="ru-RU"/>
         </w:rPr>
       </w:pPr>
       <w:r>
         <w:rPr>
+          <w:sz w:val="28"/>
           <w:lang w:val="ru-RU"/>
         </w:rPr>
         <w:t xml:space="preserve">5000 </w:t>
@@ -373,6 +420,7 @@
       <w:proofErr w:type="spellStart"/>
       <w:r>
         <w:rPr>
+          <w:sz w:val="28"/>
           <w:lang w:val="ru-RU"/>
         </w:rPr>
         <w:t>кроків</w:t>
@@ -387,23 +435,27 @@
           <w:numId w:val="1"/>
         </w:numPr>
         <w:rPr>
+          <w:sz w:val="28"/>
           <w:lang w:val="ru-RU"/>
         </w:rPr>
       </w:pPr>
       <w:r>
         <w:rPr>
+          <w:sz w:val="28"/>
           <w:lang w:val="ru-RU"/>
         </w:rPr>
         <w:t>4</w:t>
       </w:r>
       <w:r>
         <w:rPr>
+          <w:sz w:val="28"/>
           <w:lang w:val="ru-RU"/>
         </w:rPr>
         <w:t xml:space="preserve">0 </w:t>
       </w:r>
       <w:r>
         <w:rPr>
+          <w:sz w:val="28"/>
           <w:lang w:val="uk-UA"/>
         </w:rPr>
         <w:t>черепашок</w:t>
@@ -417,26 +469,33 @@
           <w:numId w:val="1"/>
         </w:numPr>
         <w:rPr>
+          <w:sz w:val="28"/>
           <w:lang w:val="uk-UA"/>
         </w:rPr>
       </w:pPr>
       <w:r>
         <w:rPr>
+          <w:sz w:val="28"/>
           <w:lang w:val="ru-RU"/>
         </w:rPr>
         <w:t xml:space="preserve">Параметр </w:t>
       </w:r>
       <w:r>
+        <w:rPr>
+          <w:sz w:val="28"/>
+        </w:rPr>
         <w:t>r</w:t>
       </w:r>
       <w:r>
         <w:rPr>
+          <w:sz w:val="28"/>
           <w:lang w:val="ru-RU"/>
         </w:rPr>
         <w:t xml:space="preserve"> </w:t>
       </w:r>
       <w:r>
         <w:rPr>
+          <w:sz w:val="28"/>
           <w:lang w:val="uk-UA"/>
         </w:rPr>
         <w:t>від 0 до 4 з кроком 0.01</w:t>
@@ -450,11 +509,13 @@
           <w:numId w:val="1"/>
         </w:numPr>
         <w:rPr>
+          <w:sz w:val="28"/>
           <w:lang w:val="uk-UA"/>
         </w:rPr>
       </w:pPr>
       <w:r>
         <w:rPr>
+          <w:sz w:val="28"/>
           <w:lang w:val="uk-UA"/>
         </w:rPr>
         <w:t>400 експериментів</w:t>
@@ -463,15 +524,17 @@
     <w:p>
       <w:pPr>
         <w:rPr>
+          <w:sz w:val="28"/>
           <w:lang w:val="uk-UA"/>
         </w:rPr>
       </w:pPr>
       <w:r>
         <w:rPr>
           <w:noProof/>
+          <w:sz w:val="28"/>
         </w:rPr>
         <w:drawing>
-          <wp:inline distT="0" distB="0" distL="0" distR="0" wp14:anchorId="3DDCD4CF" wp14:editId="45EA5231">
+          <wp:inline distT="0" distB="0" distL="0" distR="0" wp14:anchorId="768A2323" wp14:editId="2C72FAF0">
             <wp:extent cx="5981700" cy="3429000"/>
             <wp:effectExtent l="0" t="0" r="0" b="0"/>
             <wp:docPr id="2" name="Диаграмма 2"/>
@@ -489,15 +552,17 @@
       <w:pPr>
         <w:rPr>
           <w:b/>
+          <w:sz w:val="28"/>
           <w:lang w:val="ru-RU"/>
         </w:rPr>
       </w:pPr>
       <w:r>
         <w:rPr>
           <w:noProof/>
+          <w:sz w:val="28"/>
         </w:rPr>
         <w:drawing>
-          <wp:inline distT="0" distB="0" distL="0" distR="0" wp14:anchorId="641CC53E" wp14:editId="3EC7BAC2">
+          <wp:inline distT="0" distB="0" distL="0" distR="0" wp14:anchorId="5211A187" wp14:editId="096E97CE">
             <wp:extent cx="1933333" cy="1457143"/>
             <wp:effectExtent l="0" t="0" r="0" b="0"/>
             <wp:docPr id="4" name="Рисунок 3"/>
@@ -539,12 +604,14 @@
       <w:pPr>
         <w:rPr>
           <w:b/>
+          <w:sz w:val="28"/>
           <w:lang w:val="ru-RU"/>
         </w:rPr>
       </w:pPr>
       <w:r>
         <w:rPr>
           <w:b/>
+          <w:sz w:val="28"/>
           <w:lang w:val="ru-RU"/>
         </w:rPr>
         <w:t>Як видно з граф</w:t>
@@ -553,6 +620,7 @@
       <w:r>
         <w:rPr>
           <w:b/>
+          <w:sz w:val="28"/>
           <w:lang w:val="uk-UA"/>
         </w:rPr>
         <w:t>іків</w:t>
@@ -561,6 +629,7 @@
       <w:r>
         <w:rPr>
           <w:b/>
+          <w:sz w:val="28"/>
           <w:lang w:val="uk-UA"/>
         </w:rPr>
         <w:t xml:space="preserve">, критичними точками є </w:t>
@@ -568,6 +637,7 @@
       <w:r>
         <w:rPr>
           <w:b/>
+          <w:sz w:val="28"/>
           <w:u w:val="single"/>
           <w:lang w:val="uk-UA"/>
         </w:rPr>
@@ -576,6 +646,7 @@
       <w:r>
         <w:rPr>
           <w:b/>
+          <w:sz w:val="28"/>
           <w:lang w:val="uk-UA"/>
         </w:rPr>
         <w:t xml:space="preserve">, після яких коефіцієнт </w:t>
@@ -584,6 +655,7 @@
       <w:r>
         <w:rPr>
           <w:b/>
+          <w:sz w:val="28"/>
           <w:lang w:val="uk-UA"/>
         </w:rPr>
         <w:t>кластеризації</w:t>
@@ -592,26 +664,22 @@
       <w:r>
         <w:rPr>
           <w:b/>
+          <w:sz w:val="28"/>
           <w:lang w:val="uk-UA"/>
         </w:rPr>
-        <w:t xml:space="preserve"> різко зростає</w:t>
+        <w:t xml:space="preserve"> різко зростає, а при наближенні параметра </w:t>
       </w:r>
       <w:r>
         <w:rPr>
           <w:b/>
-          <w:lang w:val="uk-UA"/>
-        </w:rPr>
-        <w:t xml:space="preserve">, а при наближенні параметра </w:t>
-      </w:r>
-      <w:r>
-        <w:rPr>
-          <w:b/>
+          <w:sz w:val="28"/>
         </w:rPr>
         <w:t>r</w:t>
       </w:r>
       <w:r>
         <w:rPr>
           <w:b/>
+          <w:sz w:val="28"/>
           <w:lang w:val="ru-RU"/>
         </w:rPr>
         <w:t xml:space="preserve"> </w:t>
@@ -619,16 +687,10 @@
       <w:r>
         <w:rPr>
           <w:b/>
+          <w:sz w:val="28"/>
           <w:lang w:val="uk-UA"/>
         </w:rPr>
-        <w:t>до 4, коефіцієнт прямує до 1</w:t>
-      </w:r>
-      <w:r>
-        <w:rPr>
-          <w:b/>
-          <w:lang w:val="uk-UA"/>
-        </w:rPr>
-        <w:t>.</w:t>
+        <w:t>до 4, коефіцієнт прямує до 1.</w:t>
       </w:r>
     </w:p>
     <w:sectPr>

</xml_diff>